<commit_message>
changed stuff in CIW22
</commit_message>
<xml_diff>
--- a/docpac_26150324/docpac_26150324.docx
+++ b/docpac_26150324/docpac_26150324.docx
@@ -9,6 +9,17 @@
           <w:i/>
         </w:rPr>
       </w:pPr>
+      <w:r>
+        <w:rPr>
+          <w:b/>
+          <w:i/>
+          <w:sz w:val="56"/>
+          <w:szCs w:val="56"/>
+        </w:rPr>
+        <w:t xml:space="preserve"> </w:t>
+      </w:r>
+      <w:bookmarkStart w:id="0" w:name="_GoBack"/>
+      <w:bookmarkEnd w:id="0"/>
       <w:r>
         <w:rPr>
           <w:b/>
@@ -378,7 +389,7 @@
               </w:numPr>
               <w:ind w:right="240"/>
             </w:pPr>
-            <w:bookmarkStart w:id="0" w:name="_Hlk144099751"/>
+            <w:bookmarkStart w:id="1" w:name="_Hlk144099751"/>
             <w:r>
               <w:t>CIW Self-Test</w:t>
             </w:r>
@@ -396,7 +407,7 @@
               <w:t>Hiring Process</w:t>
             </w:r>
           </w:p>
-          <w:bookmarkEnd w:id="0"/>
+          <w:bookmarkEnd w:id="1"/>
           <w:p>
             <w:pPr>
               <w:pStyle w:val="ListParagraph"/>
@@ -511,10 +522,7 @@
               <w:t>Company wages have changed</w:t>
             </w:r>
           </w:p>
-          <w:p>
-            <w:bookmarkStart w:id="1" w:name="_GoBack"/>
-            <w:bookmarkEnd w:id="1"/>
-          </w:p>
+          <w:p/>
         </w:tc>
       </w:tr>
     </w:tbl>
@@ -7487,6 +7495,21 @@
 </file>
 
 <file path=customXml/item1.xml><?xml version="1.0" encoding="utf-8"?>
+<?mso-contentType ?>
+<FormTemplates xmlns="http://schemas.microsoft.com/sharepoint/v3/contenttype/forms">
+  <Display>DocumentLibraryForm</Display>
+  <Edit>DocumentLibraryForm</Edit>
+  <New>DocumentLibraryForm</New>
+</FormTemplates>
+</file>
+
+<file path=customXml/item2.xml><?xml version="1.0" encoding="utf-8"?>
+<p:properties xmlns:p="http://schemas.microsoft.com/office/2006/metadata/properties" xmlns:xsi="http://www.w3.org/2001/XMLSchema-instance" xmlns:pc="http://schemas.microsoft.com/office/infopath/2007/PartnerControls">
+  <documentManagement/>
+</p:properties>
+</file>
+
+<file path=customXml/item3.xml><?xml version="1.0" encoding="utf-8"?>
 <ct:contentTypeSchema xmlns:ct="http://schemas.microsoft.com/office/2006/metadata/contentType" xmlns:ma="http://schemas.microsoft.com/office/2006/metadata/properties/metaAttributes" ct:_="" ma:_="" ma:contentTypeName="Document" ma:contentTypeID="0x010100ABA223F759147049B9D8A25DED07DD24" ma:contentTypeVersion="14" ma:contentTypeDescription="Create a new document." ma:contentTypeScope="" ma:versionID="754cccfe17833f4d06e0267dc9c12ab7">
   <xsd:schema xmlns:xsd="http://www.w3.org/2001/XMLSchema" xmlns:xs="http://www.w3.org/2001/XMLSchema" xmlns:p="http://schemas.microsoft.com/office/2006/metadata/properties" xmlns:ns3="cc9255bc-4d99-4f42-bba5-857cbcc6e725" xmlns:ns4="fc2bff61-6a31-4c51-9f32-b9bba46405e5" targetNamespace="http://schemas.microsoft.com/office/2006/metadata/properties" ma:root="true" ma:fieldsID="e32414dc8724dfdc561355c14801bc84" ns3:_="" ns4:_="">
     <xsd:import namespace="cc9255bc-4d99-4f42-bba5-857cbcc6e725"/>
@@ -7715,26 +7738,28 @@
 </ct:contentTypeSchema>
 </file>
 
-<file path=customXml/item2.xml><?xml version="1.0" encoding="utf-8"?>
-<p:properties xmlns:p="http://schemas.microsoft.com/office/2006/metadata/properties" xmlns:xsi="http://www.w3.org/2001/XMLSchema-instance" xmlns:pc="http://schemas.microsoft.com/office/infopath/2007/PartnerControls">
-  <documentManagement/>
-</p:properties>
-</file>
-
-<file path=customXml/item3.xml><?xml version="1.0" encoding="utf-8"?>
-<?mso-contentType ?>
-<FormTemplates xmlns="http://schemas.microsoft.com/sharepoint/v3/contenttype/forms">
-  <Display>DocumentLibraryForm</Display>
-  <Edit>DocumentLibraryForm</Edit>
-  <New>DocumentLibraryForm</New>
-</FormTemplates>
-</file>
-
 <file path=customXml/item4.xml><?xml version="1.0" encoding="utf-8"?>
 <b:Sources xmlns:b="http://schemas.openxmlformats.org/officeDocument/2006/bibliography" xmlns="http://schemas.openxmlformats.org/officeDocument/2006/bibliography" SelectedStyle="\APASixthEditionOfficeOnline.xsl" StyleName="APA" Version="6"/>
 </file>
 
 <file path=customXml/itemProps1.xml><?xml version="1.0" encoding="utf-8"?>
+<ds:datastoreItem xmlns:ds="http://schemas.openxmlformats.org/officeDocument/2006/customXml" ds:itemID="{7BFD71E4-33D5-445D-9CFC-21F1C7989C0E}">
+  <ds:schemaRefs>
+    <ds:schemaRef ds:uri="http://schemas.microsoft.com/sharepoint/v3/contenttype/forms"/>
+  </ds:schemaRefs>
+</ds:datastoreItem>
+</file>
+
+<file path=customXml/itemProps2.xml><?xml version="1.0" encoding="utf-8"?>
+<ds:datastoreItem xmlns:ds="http://schemas.openxmlformats.org/officeDocument/2006/customXml" ds:itemID="{1A5F5AF1-B05B-4704-B970-F66948F444EC}">
+  <ds:schemaRefs>
+    <ds:schemaRef ds:uri="http://schemas.microsoft.com/office/2006/metadata/properties"/>
+    <ds:schemaRef ds:uri="http://schemas.microsoft.com/office/infopath/2007/PartnerControls"/>
+  </ds:schemaRefs>
+</ds:datastoreItem>
+</file>
+
+<file path=customXml/itemProps3.xml><?xml version="1.0" encoding="utf-8"?>
 <ds:datastoreItem xmlns:ds="http://schemas.openxmlformats.org/officeDocument/2006/customXml" ds:itemID="{DDA83A75-2CCD-4D1B-9315-5B4B38A21415}">
   <ds:schemaRefs>
     <ds:schemaRef ds:uri="http://schemas.microsoft.com/office/2006/metadata/contentType"/>
@@ -7753,25 +7778,8 @@
 </ds:datastoreItem>
 </file>
 
-<file path=customXml/itemProps2.xml><?xml version="1.0" encoding="utf-8"?>
-<ds:datastoreItem xmlns:ds="http://schemas.openxmlformats.org/officeDocument/2006/customXml" ds:itemID="{1A5F5AF1-B05B-4704-B970-F66948F444EC}">
-  <ds:schemaRefs>
-    <ds:schemaRef ds:uri="http://schemas.microsoft.com/office/2006/metadata/properties"/>
-    <ds:schemaRef ds:uri="http://schemas.microsoft.com/office/infopath/2007/PartnerControls"/>
-  </ds:schemaRefs>
-</ds:datastoreItem>
-</file>
-
-<file path=customXml/itemProps3.xml><?xml version="1.0" encoding="utf-8"?>
-<ds:datastoreItem xmlns:ds="http://schemas.openxmlformats.org/officeDocument/2006/customXml" ds:itemID="{7BFD71E4-33D5-445D-9CFC-21F1C7989C0E}">
-  <ds:schemaRefs>
-    <ds:schemaRef ds:uri="http://schemas.microsoft.com/sharepoint/v3/contenttype/forms"/>
-  </ds:schemaRefs>
-</ds:datastoreItem>
-</file>
-
 <file path=customXml/itemProps4.xml><?xml version="1.0" encoding="utf-8"?>
-<ds:datastoreItem xmlns:ds="http://schemas.openxmlformats.org/officeDocument/2006/customXml" ds:itemID="{D478F279-821C-4A4B-B853-830FFAA4A8DA}">
+<ds:datastoreItem xmlns:ds="http://schemas.openxmlformats.org/officeDocument/2006/customXml" ds:itemID="{FB295D84-5C2B-49D2-9390-05C3ED23E72F}">
   <ds:schemaRefs>
     <ds:schemaRef ds:uri="http://schemas.openxmlformats.org/officeDocument/2006/bibliography"/>
   </ds:schemaRefs>

</xml_diff>